<commit_message>
contact pagina schermontwerp UC2
</commit_message>
<xml_diff>
--- a/Documentatie/Functioneel Ontwerp.docx
+++ b/Documentatie/Functioneel Ontwerp.docx
@@ -3596,27 +3596,14 @@
       <w:r>
         <w:t xml:space="preserve">Figuur </w:t>
       </w:r>
-      <w:r>
-        <w:fldChar w:fldCharType="begin"/>
-      </w:r>
-      <w:r>
-        <w:instrText xml:space="preserve"> SEQ Figuur \* ARABIC </w:instrText>
-      </w:r>
-      <w:r>
-        <w:fldChar w:fldCharType="separate"/>
-      </w:r>
-      <w:r>
-        <w:rPr>
-          <w:noProof/>
-        </w:rPr>
-        <w:t>1</w:t>
-      </w:r>
-      <w:r>
-        <w:rPr>
-          <w:noProof/>
-        </w:rPr>
-        <w:fldChar w:fldCharType="end"/>
-      </w:r>
+      <w:fldSimple w:instr=" SEQ Figuur \* ARABIC ">
+        <w:r>
+          <w:rPr>
+            <w:noProof/>
+          </w:rPr>
+          <w:t>1</w:t>
+        </w:r>
+      </w:fldSimple>
       <w:r>
         <w:t xml:space="preserve"> Decompositie van productdoel in subdoel</w:t>
       </w:r>
@@ -3842,6 +3829,9 @@
         <w:keepNext/>
       </w:pPr>
       <w:r>
+        <w:rPr>
+          <w:noProof/>
+        </w:rPr>
         <w:drawing>
           <wp:inline distT="0" distB="0" distL="0" distR="0" wp14:anchorId="315CA1EA" wp14:editId="40DE6AAC">
             <wp:extent cx="5760720" cy="1900555"/>
@@ -5267,27 +5257,14 @@
       <w:r>
         <w:t xml:space="preserve">Figuur </w:t>
       </w:r>
-      <w:r>
-        <w:fldChar w:fldCharType="begin"/>
-      </w:r>
-      <w:r>
-        <w:instrText xml:space="preserve"> SEQ Figuur \* ARABIC </w:instrText>
-      </w:r>
-      <w:r>
-        <w:fldChar w:fldCharType="separate"/>
-      </w:r>
-      <w:r>
-        <w:rPr>
-          <w:noProof/>
-        </w:rPr>
-        <w:t>4</w:t>
-      </w:r>
-      <w:r>
-        <w:rPr>
-          <w:noProof/>
-        </w:rPr>
-        <w:fldChar w:fldCharType="end"/>
-      </w:r>
+      <w:fldSimple w:instr=" SEQ Figuur \* ARABIC ">
+        <w:r>
+          <w:rPr>
+            <w:noProof/>
+          </w:rPr>
+          <w:t>4</w:t>
+        </w:r>
+      </w:fldSimple>
       <w:r>
         <w:t xml:space="preserve"> Wireframe profielpagina</w:t>
       </w:r>
@@ -6860,15 +6837,17 @@
       <w:pPr>
         <w:keepNext/>
       </w:pPr>
-      <w:r>
-        <w:rPr>
-          <w:noProof/>
-        </w:rPr>
+    </w:p>
+    <w:p>
+      <w:pPr>
+        <w:keepNext/>
+      </w:pPr>
+      <w:r>
         <w:drawing>
-          <wp:inline distT="0" distB="0" distL="0" distR="0" wp14:anchorId="110DBDD2" wp14:editId="5737EE64">
-            <wp:extent cx="4333875" cy="4247885"/>
-            <wp:effectExtent l="0" t="0" r="0" b="635"/>
-            <wp:docPr id="1756216075" name="Afbeelding 1" descr="Afbeelding met tekst, schermopname, nummer, Lettertype&#10;&#10;Automatisch gegenereerde beschrijving"/>
+          <wp:inline distT="0" distB="0" distL="0" distR="0" wp14:anchorId="51738364" wp14:editId="7133C79D">
+            <wp:extent cx="5760720" cy="4433570"/>
+            <wp:effectExtent l="0" t="0" r="0" b="5080"/>
+            <wp:docPr id="1451582308" name="Afbeelding 1" descr="Afbeelding met tekst, schermopname, ontwerp&#10;&#10;Automatisch gegenereerde beschrijving"/>
             <wp:cNvGraphicFramePr>
               <a:graphicFrameLocks xmlns:a="http://schemas.openxmlformats.org/drawingml/2006/main" noChangeAspect="1"/>
             </wp:cNvGraphicFramePr>
@@ -6876,7 +6855,7 @@
               <a:graphicData uri="http://schemas.openxmlformats.org/drawingml/2006/picture">
                 <pic:pic xmlns:pic="http://schemas.openxmlformats.org/drawingml/2006/picture">
                   <pic:nvPicPr>
-                    <pic:cNvPr id="1283196625" name="Afbeelding 1" descr="Afbeelding met tekst, schermopname, nummer, Lettertype&#10;&#10;Automatisch gegenereerde beschrijving"/>
+                    <pic:cNvPr id="1451582308" name="Afbeelding 1" descr="Afbeelding met tekst, schermopname, ontwerp&#10;&#10;Automatisch gegenereerde beschrijving"/>
                     <pic:cNvPicPr/>
                   </pic:nvPicPr>
                   <pic:blipFill>
@@ -6888,7 +6867,7 @@
                   <pic:spPr>
                     <a:xfrm>
                       <a:off x="0" y="0"/>
-                      <a:ext cx="4342562" cy="4256400"/>
+                      <a:ext cx="5760720" cy="4433570"/>
                     </a:xfrm>
                     <a:prstGeom prst="rect">
                       <a:avLst/>
@@ -6903,55 +6882,9 @@
     </w:p>
     <w:p>
       <w:pPr>
-        <w:keepNext/>
-      </w:pPr>
-      <w:r>
-        <w:rPr>
-          <w:noProof/>
-        </w:rPr>
-        <w:drawing>
-          <wp:inline distT="0" distB="0" distL="0" distR="0" wp14:anchorId="545AA6AA" wp14:editId="1D2B1D99">
-            <wp:extent cx="4333875" cy="4247886"/>
-            <wp:effectExtent l="0" t="0" r="0" b="635"/>
-            <wp:docPr id="343921451" name="Afbeelding 1" descr="Afbeelding met tekst, schermopname, Lettertype, nummer&#10;&#10;Automatisch gegenereerde beschrijving"/>
-            <wp:cNvGraphicFramePr>
-              <a:graphicFrameLocks xmlns:a="http://schemas.openxmlformats.org/drawingml/2006/main" noChangeAspect="1"/>
-            </wp:cNvGraphicFramePr>
-            <a:graphic xmlns:a="http://schemas.openxmlformats.org/drawingml/2006/main">
-              <a:graphicData uri="http://schemas.openxmlformats.org/drawingml/2006/picture">
-                <pic:pic xmlns:pic="http://schemas.openxmlformats.org/drawingml/2006/picture">
-                  <pic:nvPicPr>
-                    <pic:cNvPr id="1756669679" name="Afbeelding 1" descr="Afbeelding met tekst, schermopname, Lettertype, nummer&#10;&#10;Automatisch gegenereerde beschrijving"/>
-                    <pic:cNvPicPr/>
-                  </pic:nvPicPr>
-                  <pic:blipFill>
-                    <a:blip r:embed="rId17"/>
-                    <a:stretch>
-                      <a:fillRect/>
-                    </a:stretch>
-                  </pic:blipFill>
-                  <pic:spPr>
-                    <a:xfrm>
-                      <a:off x="0" y="0"/>
-                      <a:ext cx="4359923" cy="4273417"/>
-                    </a:xfrm>
-                    <a:prstGeom prst="rect">
-                      <a:avLst/>
-                    </a:prstGeom>
-                  </pic:spPr>
-                </pic:pic>
-              </a:graphicData>
-            </a:graphic>
-          </wp:inline>
-        </w:drawing>
-      </w:r>
-    </w:p>
-    <w:p>
-      <w:pPr>
         <w:pStyle w:val="Bijschrift"/>
       </w:pPr>
       <w:r>
-        <w:lastRenderedPageBreak/>
         <w:t>Figure 5 Schermontwerp contact pagina</w:t>
       </w:r>
     </w:p>
@@ -6996,7 +6929,7 @@
                     </pic:cNvPicPr>
                   </pic:nvPicPr>
                   <pic:blipFill>
-                    <a:blip r:embed="rId18" cstate="print">
+                    <a:blip r:embed="rId17" cstate="print">
                       <a:extLst>
                         <a:ext uri="{28A0092B-C50C-407E-A947-70E740481C1C}">
                           <a14:useLocalDpi xmlns:a14="http://schemas.microsoft.com/office/drawing/2010/main" val="0"/>
@@ -7202,6 +7135,7 @@
               <w:rPr>
                 <w:highlight w:val="yellow"/>
               </w:rPr>
+              <w:lastRenderedPageBreak/>
               <w:t>Voornaam, 60 tekens</w:t>
             </w:r>
           </w:p>
@@ -7289,6 +7223,7 @@
           </w:tcPr>
           <w:p>
             <w:r>
+              <w:lastRenderedPageBreak/>
               <w:t>EUS3</w:t>
             </w:r>
           </w:p>
@@ -7349,7 +7284,6 @@
         <w:rPr>
           <w:noProof/>
         </w:rPr>
-        <w:lastRenderedPageBreak/>
         <w:drawing>
           <wp:inline distT="0" distB="0" distL="0" distR="0" wp14:anchorId="2E740B3D" wp14:editId="34DFE8D8">
             <wp:extent cx="2600325" cy="5200650"/>
@@ -7368,7 +7302,7 @@
                     </pic:cNvPicPr>
                   </pic:nvPicPr>
                   <pic:blipFill>
-                    <a:blip r:embed="rId19" cstate="print">
+                    <a:blip r:embed="rId18" cstate="print">
                       <a:extLst>
                         <a:ext uri="{28A0092B-C50C-407E-A947-70E740481C1C}">
                           <a14:useLocalDpi xmlns:a14="http://schemas.microsoft.com/office/drawing/2010/main" val="0"/>
@@ -7420,6 +7354,7 @@
       </w:pPr>
       <w:bookmarkStart w:id="23" w:name="_Toc189823794"/>
       <w:r>
+        <w:lastRenderedPageBreak/>
         <w:t>Versturen Contactverzoek</w:t>
       </w:r>
       <w:bookmarkEnd w:id="23"/>
@@ -7443,7 +7378,6 @@
         <w:rPr>
           <w:noProof/>
         </w:rPr>
-        <w:lastRenderedPageBreak/>
         <w:drawing>
           <wp:inline distT="0" distB="0" distL="0" distR="0" wp14:anchorId="3110E053" wp14:editId="6F7A936F">
             <wp:extent cx="2200275" cy="4486275"/>
@@ -7462,7 +7396,7 @@
                     </pic:cNvPicPr>
                   </pic:nvPicPr>
                   <pic:blipFill>
-                    <a:blip r:embed="rId20" cstate="print">
+                    <a:blip r:embed="rId19" cstate="print">
                       <a:extLst>
                         <a:ext uri="{28A0092B-C50C-407E-A947-70E740481C1C}">
                           <a14:useLocalDpi xmlns:a14="http://schemas.microsoft.com/office/drawing/2010/main" val="0"/>
@@ -7501,27 +7435,14 @@
       <w:r>
         <w:t xml:space="preserve">Figuur </w:t>
       </w:r>
-      <w:r>
-        <w:fldChar w:fldCharType="begin"/>
-      </w:r>
-      <w:r>
-        <w:instrText xml:space="preserve"> SEQ Figuur \* ARABIC </w:instrText>
-      </w:r>
-      <w:r>
-        <w:fldChar w:fldCharType="separate"/>
-      </w:r>
-      <w:r>
-        <w:rPr>
-          <w:noProof/>
-        </w:rPr>
-        <w:t>8</w:t>
-      </w:r>
-      <w:r>
-        <w:rPr>
-          <w:noProof/>
-        </w:rPr>
-        <w:fldChar w:fldCharType="end"/>
-      </w:r>
+      <w:fldSimple w:instr=" SEQ Figuur \* ARABIC ">
+        <w:r>
+          <w:rPr>
+            <w:noProof/>
+          </w:rPr>
+          <w:t>8</w:t>
+        </w:r>
+      </w:fldSimple>
       <w:r>
         <w:t xml:space="preserve"> Activity diagram Versturen Contactverzoek</w:t>
       </w:r>
@@ -7618,7 +7539,7 @@
         </w:rPr>
         <w:lastRenderedPageBreak/>
         <w:drawing>
-          <wp:inline distT="0" distB="0" distL="0" distR="0" wp14:anchorId="7C039065" wp14:editId="19969F61">
+          <wp:inline distT="0" distB="0" distL="0" distR="0" wp14:anchorId="7C039065" wp14:editId="6A7DCCB1">
             <wp:extent cx="2643538" cy="4587903"/>
             <wp:effectExtent l="0" t="0" r="4445" b="0"/>
             <wp:docPr id="50821145" name="Afbeelding 8" descr="Afbeelding met tekst, schermopname, Lettertype, ontwerp&#10;&#10;Automatisch gegenereerde beschrijving"/>
@@ -7635,7 +7556,7 @@
                     </pic:cNvPicPr>
                   </pic:nvPicPr>
                   <pic:blipFill>
-                    <a:blip r:embed="rId21" cstate="print">
+                    <a:blip r:embed="rId20" cstate="print">
                       <a:extLst>
                         <a:ext uri="{28A0092B-C50C-407E-A947-70E740481C1C}">
                           <a14:useLocalDpi xmlns:a14="http://schemas.microsoft.com/office/drawing/2010/main" val="0"/>
@@ -7674,27 +7595,14 @@
       <w:r>
         <w:t xml:space="preserve">Figuur </w:t>
       </w:r>
-      <w:r>
-        <w:fldChar w:fldCharType="begin"/>
-      </w:r>
-      <w:r>
-        <w:instrText xml:space="preserve"> SEQ Figuur \* ARABIC </w:instrText>
-      </w:r>
-      <w:r>
-        <w:fldChar w:fldCharType="separate"/>
-      </w:r>
-      <w:r>
-        <w:rPr>
-          <w:noProof/>
-        </w:rPr>
-        <w:t>10</w:t>
-      </w:r>
-      <w:r>
-        <w:rPr>
-          <w:noProof/>
-        </w:rPr>
-        <w:fldChar w:fldCharType="end"/>
-      </w:r>
+      <w:fldSimple w:instr=" SEQ Figuur \* ARABIC ">
+        <w:r>
+          <w:rPr>
+            <w:noProof/>
+          </w:rPr>
+          <w:t>10</w:t>
+        </w:r>
+      </w:fldSimple>
       <w:r>
         <w:t xml:space="preserve"> Activity diagram Status Verwerken</w:t>
       </w:r>
@@ -7774,7 +7682,7 @@
                     </pic:cNvPicPr>
                   </pic:nvPicPr>
                   <pic:blipFill>
-                    <a:blip r:embed="rId22" cstate="print">
+                    <a:blip r:embed="rId21" cstate="print">
                       <a:extLst>
                         <a:ext uri="{28A0092B-C50C-407E-A947-70E740481C1C}">
                           <a14:useLocalDpi xmlns:a14="http://schemas.microsoft.com/office/drawing/2010/main" val="0"/>
@@ -7813,27 +7721,14 @@
       <w:r>
         <w:t xml:space="preserve">Figuur </w:t>
       </w:r>
-      <w:r>
-        <w:fldChar w:fldCharType="begin"/>
-      </w:r>
-      <w:r>
-        <w:instrText xml:space="preserve"> SEQ Figuur \* ARABIC </w:instrText>
-      </w:r>
-      <w:r>
-        <w:fldChar w:fldCharType="separate"/>
-      </w:r>
-      <w:r>
-        <w:rPr>
-          <w:noProof/>
-        </w:rPr>
-        <w:t>12</w:t>
-      </w:r>
-      <w:r>
-        <w:rPr>
-          <w:noProof/>
-        </w:rPr>
-        <w:fldChar w:fldCharType="end"/>
-      </w:r>
+      <w:fldSimple w:instr=" SEQ Figuur \* ARABIC ">
+        <w:r>
+          <w:rPr>
+            <w:noProof/>
+          </w:rPr>
+          <w:t>12</w:t>
+        </w:r>
+      </w:fldSimple>
       <w:r>
         <w:t xml:space="preserve"> Ontwikkelstappen Functioneel Ontwerp</w:t>
       </w:r>
@@ -7870,7 +7765,7 @@
                     </pic:cNvPicPr>
                   </pic:nvPicPr>
                   <pic:blipFill>
-                    <a:blip r:embed="rId23" cstate="print">
+                    <a:blip r:embed="rId22" cstate="print">
                       <a:extLst>
                         <a:ext uri="{28A0092B-C50C-407E-A947-70E740481C1C}">
                           <a14:useLocalDpi xmlns:a14="http://schemas.microsoft.com/office/drawing/2010/main" val="0"/>
@@ -7909,27 +7804,14 @@
       <w:r>
         <w:t xml:space="preserve">Figuur </w:t>
       </w:r>
-      <w:r>
-        <w:fldChar w:fldCharType="begin"/>
-      </w:r>
-      <w:r>
-        <w:instrText xml:space="preserve"> SEQ Figuur \* ARABIC </w:instrText>
-      </w:r>
-      <w:r>
-        <w:fldChar w:fldCharType="separate"/>
-      </w:r>
-      <w:r>
-        <w:rPr>
-          <w:noProof/>
-        </w:rPr>
-        <w:t>13</w:t>
-      </w:r>
-      <w:r>
-        <w:rPr>
-          <w:noProof/>
-        </w:rPr>
-        <w:fldChar w:fldCharType="end"/>
-      </w:r>
+      <w:fldSimple w:instr=" SEQ Figuur \* ARABIC ">
+        <w:r>
+          <w:rPr>
+            <w:noProof/>
+          </w:rPr>
+          <w:t>13</w:t>
+        </w:r>
+      </w:fldSimple>
       <w:r>
         <w:t xml:space="preserve"> Threat Modeling in het Functioneel Ontwerp</w:t>
       </w:r>
@@ -8793,8 +8675,8 @@
       </w:r>
     </w:p>
     <w:sectPr>
-      <w:headerReference w:type="default" r:id="rId24"/>
-      <w:footerReference w:type="default" r:id="rId25"/>
+      <w:headerReference w:type="default" r:id="rId23"/>
+      <w:footerReference w:type="default" r:id="rId24"/>
       <w:pgSz w:w="11906" w:h="16838"/>
       <w:pgMar w:top="1417" w:right="1417" w:bottom="1417" w:left="1417" w:header="708" w:footer="708" w:gutter="0"/>
       <w:cols w:space="708"/>
@@ -10240,6 +10122,7 @@
   <w:style w:type="character" w:default="1" w:styleId="Standaardalinea-lettertype">
     <w:name w:val="Default Paragraph Font"/>
     <w:uiPriority w:val="1"/>
+    <w:semiHidden/>
     <w:unhideWhenUsed/>
   </w:style>
   <w:style w:type="table" w:default="1" w:styleId="Standaardtabel">
@@ -11134,10 +11017,6 @@
 </file>
 
 <file path=customXml/item1.xml><?xml version="1.0" encoding="utf-8"?>
-<b:Sources xmlns:b="http://schemas.openxmlformats.org/officeDocument/2006/bibliography" xmlns="http://schemas.openxmlformats.org/officeDocument/2006/bibliography" SelectedStyle="\APASixthEditionOfficeOnline.xsl" StyleName="APA" Version="6"/>
-</file>
-
-<file path=customXml/item2.xml><?xml version="1.0" encoding="utf-8"?>
 <?mso-contentType ?>
 <FormTemplates xmlns="http://schemas.microsoft.com/sharepoint/v3/contenttype/forms">
   <Display>DocumentLibraryForm</Display>
@@ -11146,20 +11025,11 @@
 </FormTemplates>
 </file>
 
-<file path=customXml/item3.xml><?xml version="1.0" encoding="utf-8"?>
-<p:properties xmlns:p="http://schemas.microsoft.com/office/2006/metadata/properties" xmlns:xsi="http://www.w3.org/2001/XMLSchema-instance" xmlns:pc="http://schemas.microsoft.com/office/infopath/2007/PartnerControls">
-  <documentManagement>
-    <_ip_UnifiedCompliancePolicyUIAction xmlns="http://schemas.microsoft.com/sharepoint/v3" xsi:nil="true"/>
-    <_Flow_SignoffStatus xmlns="e7647ff1-e2f7-42a1-a68c-3c96587cf758" xsi:nil="true"/>
-    <_ip_UnifiedCompliancePolicyProperties xmlns="http://schemas.microsoft.com/sharepoint/v3" xsi:nil="true"/>
-    <lcf76f155ced4ddcb4097134ff3c332f xmlns="e7647ff1-e2f7-42a1-a68c-3c96587cf758">
-      <Terms xmlns="http://schemas.microsoft.com/office/infopath/2007/PartnerControls"/>
-    </lcf76f155ced4ddcb4097134ff3c332f>
-  </documentManagement>
-</p:properties>
+<file path=customXml/item2.xml><?xml version="1.0" encoding="utf-8"?>
+<b:Sources xmlns:b="http://schemas.openxmlformats.org/officeDocument/2006/bibliography" xmlns="http://schemas.openxmlformats.org/officeDocument/2006/bibliography" SelectedStyle="\APASixthEditionOfficeOnline.xsl" StyleName="APA" Version="6"/>
 </file>
 
-<file path=customXml/item4.xml><?xml version="1.0" encoding="utf-8"?>
+<file path=customXml/item3.xml><?xml version="1.0" encoding="utf-8"?>
 <ct:contentTypeSchema xmlns:ct="http://schemas.microsoft.com/office/2006/metadata/contentType" xmlns:ma="http://schemas.microsoft.com/office/2006/metadata/properties/metaAttributes" ct:_="" ma:_="" ma:contentTypeName="Document" ma:contentTypeID="0x01010031DCE2413392E94399C66D8B3C6C85EE" ma:contentTypeVersion="21" ma:contentTypeDescription="Een nieuw document maken." ma:contentTypeScope="" ma:versionID="c70c6b4f91be13ad4630018d8666e43f">
   <xsd:schema xmlns:xsd="http://www.w3.org/2001/XMLSchema" xmlns:xs="http://www.w3.org/2001/XMLSchema" xmlns:p="http://schemas.microsoft.com/office/2006/metadata/properties" xmlns:ns1="http://schemas.microsoft.com/sharepoint/v3" xmlns:ns2="e7647ff1-e2f7-42a1-a68c-3c96587cf758" xmlns:ns3="7178be8b-d0ef-4995-97d9-396f4bad9a56" targetNamespace="http://schemas.microsoft.com/office/2006/metadata/properties" ma:root="true" ma:fieldsID="39e875ec1883f2edb370a4087288844f" ns1:_="" ns2:_="" ns3:_="">
     <xsd:import namespace="http://schemas.microsoft.com/sharepoint/v3"/>
@@ -11425,7 +11295,28 @@
 </ct:contentTypeSchema>
 </file>
 
+<file path=customXml/item4.xml><?xml version="1.0" encoding="utf-8"?>
+<p:properties xmlns:p="http://schemas.microsoft.com/office/2006/metadata/properties" xmlns:xsi="http://www.w3.org/2001/XMLSchema-instance" xmlns:pc="http://schemas.microsoft.com/office/infopath/2007/PartnerControls">
+  <documentManagement>
+    <_ip_UnifiedCompliancePolicyUIAction xmlns="http://schemas.microsoft.com/sharepoint/v3" xsi:nil="true"/>
+    <_Flow_SignoffStatus xmlns="e7647ff1-e2f7-42a1-a68c-3c96587cf758" xsi:nil="true"/>
+    <_ip_UnifiedCompliancePolicyProperties xmlns="http://schemas.microsoft.com/sharepoint/v3" xsi:nil="true"/>
+    <lcf76f155ced4ddcb4097134ff3c332f xmlns="e7647ff1-e2f7-42a1-a68c-3c96587cf758">
+      <Terms xmlns="http://schemas.microsoft.com/office/infopath/2007/PartnerControls"/>
+    </lcf76f155ced4ddcb4097134ff3c332f>
+  </documentManagement>
+</p:properties>
+</file>
+
 <file path=customXml/itemProps1.xml><?xml version="1.0" encoding="utf-8"?>
+<ds:datastoreItem xmlns:ds="http://schemas.openxmlformats.org/officeDocument/2006/customXml" ds:itemID="{ACDFE8C1-A704-4D6D-98F7-608375522D19}">
+  <ds:schemaRefs>
+    <ds:schemaRef ds:uri="http://schemas.microsoft.com/sharepoint/v3/contenttype/forms"/>
+  </ds:schemaRefs>
+</ds:datastoreItem>
+</file>
+
+<file path=customXml/itemProps2.xml><?xml version="1.0" encoding="utf-8"?>
 <ds:datastoreItem xmlns:ds="http://schemas.openxmlformats.org/officeDocument/2006/customXml" ds:itemID="{CD308FBE-38AE-434D-B50C-D14D53806046}">
   <ds:schemaRefs>
     <ds:schemaRef ds:uri="http://schemas.openxmlformats.org/officeDocument/2006/bibliography"/>
@@ -11433,26 +11324,7 @@
 </ds:datastoreItem>
 </file>
 
-<file path=customXml/itemProps2.xml><?xml version="1.0" encoding="utf-8"?>
-<ds:datastoreItem xmlns:ds="http://schemas.openxmlformats.org/officeDocument/2006/customXml" ds:itemID="{ACDFE8C1-A704-4D6D-98F7-608375522D19}">
-  <ds:schemaRefs>
-    <ds:schemaRef ds:uri="http://schemas.microsoft.com/sharepoint/v3/contenttype/forms"/>
-  </ds:schemaRefs>
-</ds:datastoreItem>
-</file>
-
 <file path=customXml/itemProps3.xml><?xml version="1.0" encoding="utf-8"?>
-<ds:datastoreItem xmlns:ds="http://schemas.openxmlformats.org/officeDocument/2006/customXml" ds:itemID="{CABAD075-0A72-4794-9425-E42A27EDBF61}">
-  <ds:schemaRefs>
-    <ds:schemaRef ds:uri="http://schemas.microsoft.com/office/2006/metadata/properties"/>
-    <ds:schemaRef ds:uri="http://schemas.microsoft.com/office/infopath/2007/PartnerControls"/>
-    <ds:schemaRef ds:uri="http://schemas.microsoft.com/sharepoint/v3"/>
-    <ds:schemaRef ds:uri="e7647ff1-e2f7-42a1-a68c-3c96587cf758"/>
-  </ds:schemaRefs>
-</ds:datastoreItem>
-</file>
-
-<file path=customXml/itemProps4.xml><?xml version="1.0" encoding="utf-8"?>
 <ds:datastoreItem xmlns:ds="http://schemas.openxmlformats.org/officeDocument/2006/customXml" ds:itemID="{E6377998-8FD5-40DE-ABF8-2773A29CA5A4}">
   <ds:schemaRefs>
     <ds:schemaRef ds:uri="http://schemas.microsoft.com/office/2006/metadata/contentType"/>
@@ -11470,4 +11342,15 @@
     <ds:schemaRef ds:uri="http://schemas.microsoft.com/internal/obd"/>
   </ds:schemaRefs>
 </ds:datastoreItem>
+</file>
+
+<file path=customXml/itemProps4.xml><?xml version="1.0" encoding="utf-8"?>
+<ds:datastoreItem xmlns:ds="http://schemas.openxmlformats.org/officeDocument/2006/customXml" ds:itemID="{CABAD075-0A72-4794-9425-E42A27EDBF61}">
+  <ds:schemaRefs>
+    <ds:schemaRef ds:uri="http://schemas.microsoft.com/office/2006/metadata/properties"/>
+    <ds:schemaRef ds:uri="http://schemas.microsoft.com/office/infopath/2007/PartnerControls"/>
+    <ds:schemaRef ds:uri="http://schemas.microsoft.com/sharepoint/v3"/>
+    <ds:schemaRef ds:uri="e7647ff1-e2f7-42a1-a68c-3c96587cf758"/>
+  </ds:schemaRefs>
+</ds:datastoreItem>
 </file>
</xml_diff>